<commit_message>
Finished the majority of proposal
</commit_message>
<xml_diff>
--- a/Doc07_Game_Proposal_Template.docx
+++ b/Doc07_Game_Proposal_Template.docx
@@ -188,7 +188,7 @@
         <w:t xml:space="preserve">        </w:t>
       </w:r>
       <w:r>
-        <w:t>_________________________________________</w:t>
+        <w:t>RPG</w:t>
       </w:r>
     </w:p>
     <w:p>
@@ -199,6 +199,9 @@
     <w:p>
       <w:pPr>
         <w:spacing w:line="360" w:lineRule="auto"/>
+        <w:rPr>
+          <w:u w:val="single"/>
+        </w:rPr>
       </w:pPr>
       <w:r>
         <w:rPr>
@@ -213,7 +216,16 @@
         <w:t xml:space="preserve">     </w:t>
       </w:r>
       <w:r>
-        <w:t>_________________________________________</w:t>
+        <w:rPr>
+          <w:u w:val="single"/>
+        </w:rPr>
+        <w:t>15+</w:t>
+      </w:r>
+      <w:r>
+        <w:rPr>
+          <w:u w:val="single"/>
+        </w:rPr>
+        <w:t xml:space="preserve"> Rated Teen</w:t>
       </w:r>
     </w:p>
     <w:p>
@@ -232,6 +244,7 @@
         <w:spacing w:line="360" w:lineRule="auto"/>
         <w:rPr>
           <w:b/>
+          <w:u w:val="single"/>
         </w:rPr>
       </w:pPr>
       <w:r>
@@ -244,7 +257,14 @@
         <w:rPr>
           <w:b/>
         </w:rPr>
-        <w:t xml:space="preserve">       _________________________________________</w:t>
+        <w:t xml:space="preserve">       </w:t>
+      </w:r>
+      <w:r>
+        <w:rPr>
+          <w:b/>
+          <w:u w:val="single"/>
+        </w:rPr>
+        <w:t>Beat the boss</w:t>
       </w:r>
     </w:p>
     <w:p>
@@ -626,33 +646,23 @@
           <w:ilvl w:val="0"/>
           <w:numId w:val="1"/>
         </w:numPr>
-      </w:pPr>
-      <w:r>
-        <w:t>_____________________________________________________________________________</w:t>
-      </w:r>
-      <w:r>
-        <w:t>_</w:t>
-      </w:r>
-      <w:r>
-        <w:t>_         _______________________________________________________________________________</w:t>
+        <w:rPr>
+          <w:u w:val="single"/>
+        </w:rPr>
+      </w:pPr>
+      <w:r>
+        <w:rPr>
+          <w:u w:val="single"/>
+        </w:rPr>
+        <w:t>The Fighting Mechanics: attack, jump, parry, dash</w:t>
       </w:r>
     </w:p>
     <w:p>
       <w:pPr>
         <w:ind w:firstLine="720"/>
-      </w:pPr>
-      <w:r>
-        <w:t>_______________________________________________________________________________</w:t>
-      </w:r>
-    </w:p>
-    <w:p>
-      <w:pPr>
-        <w:ind w:firstLine="720"/>
-      </w:pPr>
-    </w:p>
-    <w:p>
-      <w:pPr>
-        <w:ind w:firstLine="720"/>
+        <w:rPr>
+          <w:u w:val="single"/>
+        </w:rPr>
       </w:pPr>
     </w:p>
     <w:p>
@@ -667,19 +677,10 @@
         </w:rPr>
       </w:pPr>
       <w:r>
-        <w:t>______________________________________________________________________________</w:t>
-      </w:r>
-      <w:r>
-        <w:t>_</w:t>
-      </w:r>
-      <w:r>
-        <w:t xml:space="preserve">       </w:t>
-      </w:r>
-      <w:r>
-        <w:t xml:space="preserve">  </w:t>
-      </w:r>
-      <w:r>
-        <w:t>_______________________________________________________________________________</w:t>
+        <w:rPr>
+          <w:u w:val="single"/>
+        </w:rPr>
+        <w:t>Precision Timing Mechanic: Parry</w:t>
       </w:r>
     </w:p>
     <w:p>
@@ -689,11 +690,23 @@
           <w:u w:val="single"/>
         </w:rPr>
       </w:pPr>
-      <w:r>
-        <w:t xml:space="preserve">         </w:t>
-      </w:r>
-      <w:r>
-        <w:t>_______________________________________________________________________________</w:t>
+    </w:p>
+    <w:p>
+      <w:pPr>
+        <w:pStyle w:val="ListParagraph"/>
+        <w:numPr>
+          <w:ilvl w:val="0"/>
+          <w:numId w:val="1"/>
+        </w:numPr>
+        <w:rPr>
+          <w:u w:val="single"/>
+        </w:rPr>
+      </w:pPr>
+      <w:r>
+        <w:rPr>
+          <w:u w:val="single"/>
+        </w:rPr>
+        <w:t>Looting Chest: luck based, rng</w:t>
       </w:r>
     </w:p>
     <w:p>
@@ -729,18 +742,18 @@
       </w:r>
     </w:p>
     <w:p>
-      <w:r>
-        <w:lastRenderedPageBreak/>
-        <w:t>1. ________________________________________________________________________________________</w:t>
-      </w:r>
-    </w:p>
-    <w:p>
-      <w:r>
-        <w:rPr>
-          <w:i/>
-        </w:rPr>
-        <w:t xml:space="preserve">    Title                                              Publisher or Developer                                 Genre/Platform                Year</w:t>
-      </w:r>
+      <w:pPr>
+        <w:rPr>
+          <w:b/>
+        </w:rPr>
+      </w:pPr>
+    </w:p>
+    <w:p>
+      <w:pPr>
+        <w:rPr>
+          <w:b/>
+        </w:rPr>
+      </w:pPr>
     </w:p>
     <w:p>
       <w:pPr>
@@ -750,14 +763,161 @@
       </w:pPr>
     </w:p>
     <w:p>
-      <w:r>
-        <w:t xml:space="preserve">    ________________________________________________________________________________________</w:t>
+      <w:pPr>
+        <w:pStyle w:val="ListParagraph"/>
+        <w:numPr>
+          <w:ilvl w:val="0"/>
+          <w:numId w:val="2"/>
+        </w:numPr>
+        <w:rPr>
+          <w:u w:val="single"/>
+        </w:rPr>
+      </w:pPr>
+      <w:r>
+        <w:rPr>
+          <w:u w:val="single"/>
+        </w:rPr>
+        <w:t>Title: Blasphemous</w:t>
+      </w:r>
+      <w:r>
+        <w:rPr>
+          <w:u w:val="single"/>
+        </w:rPr>
+        <w:tab/>
+      </w:r>
+      <w:r>
+        <w:rPr>
+          <w:u w:val="single"/>
+        </w:rPr>
+        <w:tab/>
+        <w:t xml:space="preserve">Publisher: Team17 </w:t>
+      </w:r>
+      <w:r>
+        <w:rPr>
+          <w:u w:val="single"/>
+        </w:rPr>
+        <w:tab/>
+      </w:r>
+      <w:r>
+        <w:rPr>
+          <w:u w:val="single"/>
+        </w:rPr>
+        <w:tab/>
+        <w:t xml:space="preserve">Genre: Rogue RPG </w:t>
+      </w:r>
+      <w:r>
+        <w:rPr>
+          <w:u w:val="single"/>
+        </w:rPr>
+        <w:tab/>
+      </w:r>
+      <w:r>
+        <w:rPr>
+          <w:u w:val="single"/>
+        </w:rPr>
+        <w:tab/>
+        <w:t>Year: 201</w:t>
+      </w:r>
+      <w:r>
+        <w:rPr>
+          <w:u w:val="single"/>
+        </w:rPr>
+        <w:t>9</w:t>
       </w:r>
     </w:p>
     <w:p/>
     <w:p>
-      <w:r>
-        <w:t xml:space="preserve">    ________________________________________________________________________________________</w:t>
+      <w:pPr>
+        <w:pStyle w:val="ListParagraph"/>
+        <w:numPr>
+          <w:ilvl w:val="0"/>
+          <w:numId w:val="2"/>
+        </w:numPr>
+      </w:pPr>
+      <w:r>
+        <w:rPr>
+          <w:u w:val="single"/>
+        </w:rPr>
+        <w:t xml:space="preserve">Title: </w:t>
+      </w:r>
+      <w:r>
+        <w:rPr>
+          <w:u w:val="single"/>
+        </w:rPr>
+        <w:t>Hollow Knight</w:t>
+      </w:r>
+      <w:r>
+        <w:rPr>
+          <w:u w:val="single"/>
+        </w:rPr>
+        <w:tab/>
+      </w:r>
+      <w:r>
+        <w:rPr>
+          <w:u w:val="single"/>
+        </w:rPr>
+        <w:tab/>
+        <w:t xml:space="preserve">Publisher: </w:t>
+      </w:r>
+      <w:r>
+        <w:rPr>
+          <w:u w:val="single"/>
+        </w:rPr>
+        <w:t>Cherry Team</w:t>
+      </w:r>
+      <w:r>
+        <w:rPr>
+          <w:u w:val="single"/>
+        </w:rPr>
+        <w:t xml:space="preserve"> </w:t>
+      </w:r>
+      <w:r>
+        <w:rPr>
+          <w:u w:val="single"/>
+        </w:rPr>
+        <w:tab/>
+      </w:r>
+      <w:r>
+        <w:rPr>
+          <w:u w:val="single"/>
+        </w:rPr>
+        <w:t xml:space="preserve">Genre: </w:t>
+      </w:r>
+      <w:r>
+        <w:rPr>
+          <w:u w:val="single"/>
+        </w:rPr>
+        <w:t>Metroidvania</w:t>
+      </w:r>
+      <w:r>
+        <w:rPr>
+          <w:u w:val="single"/>
+        </w:rPr>
+        <w:t xml:space="preserve"> </w:t>
+      </w:r>
+      <w:r>
+        <w:rPr>
+          <w:u w:val="single"/>
+        </w:rPr>
+        <w:tab/>
+      </w:r>
+      <w:r>
+        <w:rPr>
+          <w:u w:val="single"/>
+        </w:rPr>
+        <w:tab/>
+      </w:r>
+      <w:r>
+        <w:rPr>
+          <w:u w:val="single"/>
+        </w:rPr>
+        <w:t xml:space="preserve">Year: </w:t>
+      </w:r>
+      <w:r>
+        <w:rPr>
+          <w:u w:val="single"/>
+        </w:rPr>
+        <w:t>2017</w:t>
       </w:r>
     </w:p>
     <w:p/>
@@ -986,13 +1146,361 @@
     <w:p/>
     <w:p>
       <w:r>
-        <w:t xml:space="preserve">    ________________________________________________________________________________________</w:t>
+        <w:t xml:space="preserve">    </w:t>
+      </w:r>
+      <w:r>
+        <w:t xml:space="preserve">Setting: In a Castle, dark, </w:t>
+      </w:r>
+      <w:proofErr w:type="gramStart"/>
+      <w:r>
+        <w:t>medieval,  grim</w:t>
+      </w:r>
+      <w:proofErr w:type="gramEnd"/>
+    </w:p>
+    <w:p>
+      <w:r>
+        <w:t>Reference</w:t>
+      </w:r>
+    </w:p>
+    <w:p>
+      <w:pPr>
+        <w:pStyle w:val="ListParagraph"/>
+        <w:numPr>
+          <w:ilvl w:val="0"/>
+          <w:numId w:val="3"/>
+        </w:numPr>
+        <w:rPr>
+          <w:u w:val="single"/>
+        </w:rPr>
+      </w:pPr>
+      <w:r>
+        <w:rPr>
+          <w:u w:val="single"/>
+        </w:rPr>
+        <w:t>Game</w:t>
+      </w:r>
+      <w:r>
+        <w:rPr>
+          <w:u w:val="single"/>
+        </w:rPr>
+        <w:t>: Blasphemous</w:t>
+      </w:r>
+    </w:p>
+    <w:p>
+      <w:pPr>
+        <w:pStyle w:val="ListParagraph"/>
+        <w:numPr>
+          <w:ilvl w:val="0"/>
+          <w:numId w:val="3"/>
+        </w:numPr>
+      </w:pPr>
+      <w:r>
+        <w:rPr>
+          <w:u w:val="single"/>
+        </w:rPr>
+        <w:t>Game</w:t>
+      </w:r>
+      <w:r>
+        <w:rPr>
+          <w:u w:val="single"/>
+        </w:rPr>
+        <w:t xml:space="preserve">: </w:t>
+      </w:r>
+      <w:r>
+        <w:rPr>
+          <w:u w:val="single"/>
+        </w:rPr>
+        <w:t>Hollow Knight</w:t>
+      </w:r>
+    </w:p>
+    <w:p>
+      <w:pPr>
+        <w:pStyle w:val="ListParagraph"/>
+        <w:numPr>
+          <w:ilvl w:val="0"/>
+          <w:numId w:val="3"/>
+        </w:numPr>
+        <w:rPr>
+          <w:u w:val="single"/>
+        </w:rPr>
+      </w:pPr>
+      <w:r>
+        <w:rPr>
+          <w:u w:val="single"/>
+        </w:rPr>
+        <w:t>Movie</w:t>
+      </w:r>
+      <w:r>
+        <w:rPr>
+          <w:u w:val="single"/>
+        </w:rPr>
+        <w:t xml:space="preserve">: </w:t>
+      </w:r>
+      <w:r>
+        <w:rPr>
+          <w:u w:val="single"/>
+        </w:rPr>
+        <w:t>Lord of The Ring</w:t>
+      </w:r>
+    </w:p>
+    <w:p>
+      <w:pPr>
+        <w:pStyle w:val="ListParagraph"/>
+        <w:numPr>
+          <w:ilvl w:val="0"/>
+          <w:numId w:val="3"/>
+        </w:numPr>
+      </w:pPr>
+      <w:r>
+        <w:rPr>
+          <w:u w:val="single"/>
+        </w:rPr>
+        <w:t>Game</w:t>
+      </w:r>
+      <w:r>
+        <w:rPr>
+          <w:u w:val="single"/>
+        </w:rPr>
+        <w:t xml:space="preserve">: </w:t>
+      </w:r>
+      <w:r>
+        <w:rPr>
+          <w:u w:val="single"/>
+        </w:rPr>
+        <w:t>Elden Ring</w:t>
+      </w:r>
+    </w:p>
+    <w:p>
+      <w:pPr>
+        <w:pStyle w:val="ListParagraph"/>
+        <w:numPr>
+          <w:ilvl w:val="0"/>
+          <w:numId w:val="3"/>
+        </w:numPr>
+        <w:rPr>
+          <w:u w:val="single"/>
+        </w:rPr>
+      </w:pPr>
+      <w:r>
+        <w:rPr>
+          <w:u w:val="single"/>
+        </w:rPr>
+        <w:t>Game: The Binding of Isaac</w:t>
+      </w:r>
+    </w:p>
+    <w:p>
+      <w:pPr>
+        <w:pStyle w:val="ListParagraph"/>
+        <w:numPr>
+          <w:ilvl w:val="0"/>
+          <w:numId w:val="3"/>
+        </w:numPr>
+        <w:rPr>
+          <w:u w:val="single"/>
+        </w:rPr>
+      </w:pPr>
+      <w:r>
+        <w:rPr>
+          <w:u w:val="single"/>
+        </w:rPr>
+        <w:t>Game: Fear &amp; Hunger</w:t>
+      </w:r>
+    </w:p>
+    <w:p>
+      <w:pPr>
+        <w:rPr>
+          <w:u w:val="single"/>
+        </w:rPr>
+      </w:pPr>
+    </w:p>
+    <w:p>
+      <w:pPr>
+        <w:rPr>
+          <w:u w:val="single"/>
+        </w:rPr>
+      </w:pPr>
+      <w:r>
+        <w:rPr>
+          <w:u w:val="single"/>
+        </w:rPr>
+        <w:t>Key Experiences</w:t>
+      </w:r>
+    </w:p>
+    <w:p>
+      <w:pPr>
+        <w:pStyle w:val="ListParagraph"/>
+        <w:numPr>
+          <w:ilvl w:val="0"/>
+          <w:numId w:val="4"/>
+        </w:numPr>
+        <w:rPr>
+          <w:u w:val="single"/>
+        </w:rPr>
+      </w:pPr>
+      <w:r>
+        <w:rPr>
+          <w:u w:val="single"/>
+        </w:rPr>
+        <w:t>Trying to defeat the boss using everything that you have learned and upgraded</w:t>
+      </w:r>
+    </w:p>
+    <w:p>
+      <w:pPr>
+        <w:pStyle w:val="ListParagraph"/>
+        <w:numPr>
+          <w:ilvl w:val="0"/>
+          <w:numId w:val="4"/>
+        </w:numPr>
+        <w:rPr>
+          <w:u w:val="single"/>
+        </w:rPr>
+      </w:pPr>
+      <w:r>
+        <w:rPr>
+          <w:u w:val="single"/>
+        </w:rPr>
+        <w:t>Learning to parry attacks</w:t>
+      </w:r>
+      <w:r>
+        <w:rPr>
+          <w:u w:val="single"/>
+        </w:rPr>
+        <w:t xml:space="preserve"> for the first time against some of the dungeon enemies</w:t>
+      </w:r>
+    </w:p>
+    <w:p>
+      <w:pPr>
+        <w:pStyle w:val="ListParagraph"/>
+        <w:numPr>
+          <w:ilvl w:val="0"/>
+          <w:numId w:val="4"/>
+        </w:numPr>
+        <w:rPr>
+          <w:u w:val="single"/>
+        </w:rPr>
+      </w:pPr>
+      <w:r>
+        <w:rPr>
+          <w:u w:val="single"/>
+        </w:rPr>
+        <w:t xml:space="preserve">Looting </w:t>
+      </w:r>
+      <w:r>
+        <w:rPr>
+          <w:u w:val="single"/>
+        </w:rPr>
+        <w:t>chest to</w:t>
+      </w:r>
+      <w:r>
+        <w:rPr>
+          <w:u w:val="single"/>
+        </w:rPr>
+        <w:t xml:space="preserve"> </w:t>
+      </w:r>
+      <w:r>
+        <w:rPr>
+          <w:u w:val="single"/>
+        </w:rPr>
+        <w:t xml:space="preserve">get </w:t>
+      </w:r>
+      <w:r>
+        <w:rPr>
+          <w:u w:val="single"/>
+        </w:rPr>
+        <w:t>upgrade</w:t>
+      </w:r>
+      <w:r>
+        <w:rPr>
+          <w:u w:val="single"/>
+        </w:rPr>
+        <w:t xml:space="preserve"> to</w:t>
+      </w:r>
+      <w:r>
+        <w:rPr>
+          <w:u w:val="single"/>
+        </w:rPr>
+        <w:t xml:space="preserve"> your characters</w:t>
       </w:r>
     </w:p>
     <w:p/>
     <w:p>
       <w:r>
-        <w:t xml:space="preserve">    ________________________________________________________________________________________</w:t>
+        <w:t xml:space="preserve">    </w:t>
+      </w:r>
+      <w:r>
+        <w:t>Selling Point:</w:t>
+      </w:r>
+    </w:p>
+    <w:p>
+      <w:pPr>
+        <w:pStyle w:val="ListParagraph"/>
+        <w:numPr>
+          <w:ilvl w:val="0"/>
+          <w:numId w:val="5"/>
+        </w:numPr>
+      </w:pPr>
+      <w:r>
+        <w:t>Short and engaging</w:t>
+      </w:r>
+    </w:p>
+    <w:p>
+      <w:pPr>
+        <w:pStyle w:val="ListParagraph"/>
+        <w:numPr>
+          <w:ilvl w:val="0"/>
+          <w:numId w:val="5"/>
+        </w:numPr>
+      </w:pPr>
+      <w:r>
+        <w:t>Challenging fighting mechanics</w:t>
+      </w:r>
+    </w:p>
+    <w:p>
+      <w:pPr>
+        <w:pStyle w:val="ListParagraph"/>
+        <w:numPr>
+          <w:ilvl w:val="0"/>
+          <w:numId w:val="5"/>
+        </w:numPr>
+      </w:pPr>
+      <w:r>
+        <w:t>Fun Learning the mechanics</w:t>
+      </w:r>
+    </w:p>
+    <w:p>
+      <w:pPr>
+        <w:pStyle w:val="ListParagraph"/>
+        <w:numPr>
+          <w:ilvl w:val="0"/>
+          <w:numId w:val="5"/>
+        </w:numPr>
+      </w:pPr>
+      <w:r>
+        <w:t>Thrill of getting a good equipment</w:t>
+      </w:r>
+    </w:p>
+    <w:p>
+      <w:pPr>
+        <w:pStyle w:val="ListParagraph"/>
+        <w:numPr>
+          <w:ilvl w:val="0"/>
+          <w:numId w:val="5"/>
+        </w:numPr>
+      </w:pPr>
+      <w:r>
+        <w:t>Satisfying boss fight</w:t>
+      </w:r>
+    </w:p>
+    <w:p>
+      <w:pPr>
+        <w:pStyle w:val="ListParagraph"/>
+        <w:numPr>
+          <w:ilvl w:val="0"/>
+          <w:numId w:val="5"/>
+        </w:numPr>
+      </w:pPr>
+      <w:r>
+        <w:t>Good music</w:t>
       </w:r>
     </w:p>
     <w:p/>
@@ -1358,6 +1866,184 @@
 <file path=word/numbering.xml><?xml version="1.0" encoding="utf-8"?>
 <w:numbering xmlns:wpc="http://schemas.microsoft.com/office/word/2010/wordprocessingCanvas" xmlns:cx="http://schemas.microsoft.com/office/drawing/2014/chartex" xmlns:cx1="http://schemas.microsoft.com/office/drawing/2015/9/8/chartex" xmlns:cx2="http://schemas.microsoft.com/office/drawing/2015/10/21/chartex" xmlns:cx3="http://schemas.microsoft.com/office/drawing/2016/5/9/chartex" xmlns:cx4="http://schemas.microsoft.com/office/drawing/2016/5/10/chartex" xmlns:cx5="http://schemas.microsoft.com/office/drawing/2016/5/11/chartex" xmlns:cx6="http://schemas.microsoft.com/office/drawing/2016/5/12/chartex" xmlns:cx7="http://schemas.microsoft.com/office/drawing/2016/5/13/chartex" xmlns:cx8="http://schemas.microsoft.com/office/drawing/2016/5/14/chartex" xmlns:mc="http://schemas.openxmlformats.org/markup-compatibility/2006" xmlns:aink="http://schemas.microsoft.com/office/drawing/2016/ink" xmlns:am3d="http://schemas.microsoft.com/office/drawing/2017/model3d" xmlns:o="urn:schemas-microsoft-com:office:office" xmlns:r="http://schemas.openxmlformats.org/officeDocument/2006/relationships" xmlns:m="http://schemas.openxmlformats.org/officeDocument/2006/math" xmlns:v="urn:schemas-microsoft-com:vml" xmlns:wp14="http://schemas.microsoft.com/office/word/2010/wordprocessingDrawing" xmlns:wp="http://schemas.openxmlformats.org/drawingml/2006/wordprocessingDrawing" xmlns:w10="urn:schemas-microsoft-com:office:word" xmlns:w="http://schemas.openxmlformats.org/wordprocessingml/2006/main" xmlns:w14="http://schemas.microsoft.com/office/word/2010/wordml" xmlns:w15="http://schemas.microsoft.com/office/word/2012/wordml" xmlns:w16cex="http://schemas.microsoft.com/office/word/2018/wordml/cex" xmlns:w16cid="http://schemas.microsoft.com/office/word/2016/wordml/cid" xmlns:w16="http://schemas.microsoft.com/office/word/2018/wordml" xmlns:w16sdtdh="http://schemas.microsoft.com/office/word/2020/wordml/sdtdatahash" xmlns:w16se="http://schemas.microsoft.com/office/word/2015/wordml/symex" xmlns:wpg="http://schemas.microsoft.com/office/word/2010/wordprocessingGroup" xmlns:wpi="http://schemas.microsoft.com/office/word/2010/wordprocessingInk" xmlns:wne="http://schemas.microsoft.com/office/word/2006/wordml" xmlns:wps="http://schemas.microsoft.com/office/word/2010/wordprocessingShape" mc:Ignorable="w14 w15 w16se w16cid w16 w16cex w16sdtdh wp14">
   <w:abstractNum w:abstractNumId="0" w15:restartNumberingAfterBreak="0">
+    <w:nsid w:val="29112D15"/>
+    <w:multiLevelType w:val="hybridMultilevel"/>
+    <w:tmpl w:val="E52C826E"/>
+    <w:lvl w:ilvl="0" w:tplc="0409000F">
+      <w:start w:val="1"/>
+      <w:numFmt w:val="decimal"/>
+      <w:lvlText w:val="%1."/>
+      <w:lvlJc w:val="left"/>
+      <w:pPr>
+        <w:ind w:left="720" w:hanging="360"/>
+      </w:pPr>
+      <w:rPr>
+        <w:rFonts w:hint="default"/>
+      </w:rPr>
+    </w:lvl>
+    <w:lvl w:ilvl="1" w:tplc="04090019" w:tentative="1">
+      <w:start w:val="1"/>
+      <w:numFmt w:val="lowerLetter"/>
+      <w:lvlText w:val="%2."/>
+      <w:lvlJc w:val="left"/>
+      <w:pPr>
+        <w:ind w:left="1440" w:hanging="360"/>
+      </w:pPr>
+    </w:lvl>
+    <w:lvl w:ilvl="2" w:tplc="0409001B" w:tentative="1">
+      <w:start w:val="1"/>
+      <w:numFmt w:val="lowerRoman"/>
+      <w:lvlText w:val="%3."/>
+      <w:lvlJc w:val="right"/>
+      <w:pPr>
+        <w:ind w:left="2160" w:hanging="180"/>
+      </w:pPr>
+    </w:lvl>
+    <w:lvl w:ilvl="3" w:tplc="0409000F" w:tentative="1">
+      <w:start w:val="1"/>
+      <w:numFmt w:val="decimal"/>
+      <w:lvlText w:val="%4."/>
+      <w:lvlJc w:val="left"/>
+      <w:pPr>
+        <w:ind w:left="2880" w:hanging="360"/>
+      </w:pPr>
+    </w:lvl>
+    <w:lvl w:ilvl="4" w:tplc="04090019" w:tentative="1">
+      <w:start w:val="1"/>
+      <w:numFmt w:val="lowerLetter"/>
+      <w:lvlText w:val="%5."/>
+      <w:lvlJc w:val="left"/>
+      <w:pPr>
+        <w:ind w:left="3600" w:hanging="360"/>
+      </w:pPr>
+    </w:lvl>
+    <w:lvl w:ilvl="5" w:tplc="0409001B" w:tentative="1">
+      <w:start w:val="1"/>
+      <w:numFmt w:val="lowerRoman"/>
+      <w:lvlText w:val="%6."/>
+      <w:lvlJc w:val="right"/>
+      <w:pPr>
+        <w:ind w:left="4320" w:hanging="180"/>
+      </w:pPr>
+    </w:lvl>
+    <w:lvl w:ilvl="6" w:tplc="0409000F" w:tentative="1">
+      <w:start w:val="1"/>
+      <w:numFmt w:val="decimal"/>
+      <w:lvlText w:val="%7."/>
+      <w:lvlJc w:val="left"/>
+      <w:pPr>
+        <w:ind w:left="5040" w:hanging="360"/>
+      </w:pPr>
+    </w:lvl>
+    <w:lvl w:ilvl="7" w:tplc="04090019" w:tentative="1">
+      <w:start w:val="1"/>
+      <w:numFmt w:val="lowerLetter"/>
+      <w:lvlText w:val="%8."/>
+      <w:lvlJc w:val="left"/>
+      <w:pPr>
+        <w:ind w:left="5760" w:hanging="360"/>
+      </w:pPr>
+    </w:lvl>
+    <w:lvl w:ilvl="8" w:tplc="0409001B" w:tentative="1">
+      <w:start w:val="1"/>
+      <w:numFmt w:val="lowerRoman"/>
+      <w:lvlText w:val="%9."/>
+      <w:lvlJc w:val="right"/>
+      <w:pPr>
+        <w:ind w:left="6480" w:hanging="180"/>
+      </w:pPr>
+    </w:lvl>
+  </w:abstractNum>
+  <w:abstractNum w:abstractNumId="1" w15:restartNumberingAfterBreak="0">
+    <w:nsid w:val="2B256A59"/>
+    <w:multiLevelType w:val="hybridMultilevel"/>
+    <w:tmpl w:val="C2D01974"/>
+    <w:lvl w:ilvl="0" w:tplc="0409000F">
+      <w:start w:val="1"/>
+      <w:numFmt w:val="decimal"/>
+      <w:lvlText w:val="%1."/>
+      <w:lvlJc w:val="left"/>
+      <w:pPr>
+        <w:ind w:left="720" w:hanging="360"/>
+      </w:pPr>
+      <w:rPr>
+        <w:rFonts w:hint="default"/>
+      </w:rPr>
+    </w:lvl>
+    <w:lvl w:ilvl="1" w:tplc="04090019" w:tentative="1">
+      <w:start w:val="1"/>
+      <w:numFmt w:val="lowerLetter"/>
+      <w:lvlText w:val="%2."/>
+      <w:lvlJc w:val="left"/>
+      <w:pPr>
+        <w:ind w:left="1440" w:hanging="360"/>
+      </w:pPr>
+    </w:lvl>
+    <w:lvl w:ilvl="2" w:tplc="0409001B" w:tentative="1">
+      <w:start w:val="1"/>
+      <w:numFmt w:val="lowerRoman"/>
+      <w:lvlText w:val="%3."/>
+      <w:lvlJc w:val="right"/>
+      <w:pPr>
+        <w:ind w:left="2160" w:hanging="180"/>
+      </w:pPr>
+    </w:lvl>
+    <w:lvl w:ilvl="3" w:tplc="0409000F" w:tentative="1">
+      <w:start w:val="1"/>
+      <w:numFmt w:val="decimal"/>
+      <w:lvlText w:val="%4."/>
+      <w:lvlJc w:val="left"/>
+      <w:pPr>
+        <w:ind w:left="2880" w:hanging="360"/>
+      </w:pPr>
+    </w:lvl>
+    <w:lvl w:ilvl="4" w:tplc="04090019" w:tentative="1">
+      <w:start w:val="1"/>
+      <w:numFmt w:val="lowerLetter"/>
+      <w:lvlText w:val="%5."/>
+      <w:lvlJc w:val="left"/>
+      <w:pPr>
+        <w:ind w:left="3600" w:hanging="360"/>
+      </w:pPr>
+    </w:lvl>
+    <w:lvl w:ilvl="5" w:tplc="0409001B" w:tentative="1">
+      <w:start w:val="1"/>
+      <w:numFmt w:val="lowerRoman"/>
+      <w:lvlText w:val="%6."/>
+      <w:lvlJc w:val="right"/>
+      <w:pPr>
+        <w:ind w:left="4320" w:hanging="180"/>
+      </w:pPr>
+    </w:lvl>
+    <w:lvl w:ilvl="6" w:tplc="0409000F" w:tentative="1">
+      <w:start w:val="1"/>
+      <w:numFmt w:val="decimal"/>
+      <w:lvlText w:val="%7."/>
+      <w:lvlJc w:val="left"/>
+      <w:pPr>
+        <w:ind w:left="5040" w:hanging="360"/>
+      </w:pPr>
+    </w:lvl>
+    <w:lvl w:ilvl="7" w:tplc="04090019" w:tentative="1">
+      <w:start w:val="1"/>
+      <w:numFmt w:val="lowerLetter"/>
+      <w:lvlText w:val="%8."/>
+      <w:lvlJc w:val="left"/>
+      <w:pPr>
+        <w:ind w:left="5760" w:hanging="360"/>
+      </w:pPr>
+    </w:lvl>
+    <w:lvl w:ilvl="8" w:tplc="0409001B" w:tentative="1">
+      <w:start w:val="1"/>
+      <w:numFmt w:val="lowerRoman"/>
+      <w:lvlText w:val="%9."/>
+      <w:lvlJc w:val="right"/>
+      <w:pPr>
+        <w:ind w:left="6480" w:hanging="180"/>
+      </w:pPr>
+    </w:lvl>
+  </w:abstractNum>
+  <w:abstractNum w:abstractNumId="2" w15:restartNumberingAfterBreak="0">
     <w:nsid w:val="4FC0360F"/>
     <w:multiLevelType w:val="hybridMultilevel"/>
     <w:tmpl w:val="7048101A"/>
@@ -1446,7 +2132,197 @@
       </w:pPr>
     </w:lvl>
   </w:abstractNum>
+  <w:abstractNum w:abstractNumId="3" w15:restartNumberingAfterBreak="0">
+    <w:nsid w:val="5B5B0BA6"/>
+    <w:multiLevelType w:val="hybridMultilevel"/>
+    <w:tmpl w:val="EC54FB82"/>
+    <w:lvl w:ilvl="0" w:tplc="0409000F">
+      <w:start w:val="1"/>
+      <w:numFmt w:val="decimal"/>
+      <w:lvlText w:val="%1."/>
+      <w:lvlJc w:val="left"/>
+      <w:pPr>
+        <w:ind w:left="720" w:hanging="360"/>
+      </w:pPr>
+      <w:rPr>
+        <w:rFonts w:hint="default"/>
+      </w:rPr>
+    </w:lvl>
+    <w:lvl w:ilvl="1" w:tplc="04090019" w:tentative="1">
+      <w:start w:val="1"/>
+      <w:numFmt w:val="lowerLetter"/>
+      <w:lvlText w:val="%2."/>
+      <w:lvlJc w:val="left"/>
+      <w:pPr>
+        <w:ind w:left="1440" w:hanging="360"/>
+      </w:pPr>
+    </w:lvl>
+    <w:lvl w:ilvl="2" w:tplc="0409001B" w:tentative="1">
+      <w:start w:val="1"/>
+      <w:numFmt w:val="lowerRoman"/>
+      <w:lvlText w:val="%3."/>
+      <w:lvlJc w:val="right"/>
+      <w:pPr>
+        <w:ind w:left="2160" w:hanging="180"/>
+      </w:pPr>
+    </w:lvl>
+    <w:lvl w:ilvl="3" w:tplc="0409000F" w:tentative="1">
+      <w:start w:val="1"/>
+      <w:numFmt w:val="decimal"/>
+      <w:lvlText w:val="%4."/>
+      <w:lvlJc w:val="left"/>
+      <w:pPr>
+        <w:ind w:left="2880" w:hanging="360"/>
+      </w:pPr>
+    </w:lvl>
+    <w:lvl w:ilvl="4" w:tplc="04090019" w:tentative="1">
+      <w:start w:val="1"/>
+      <w:numFmt w:val="lowerLetter"/>
+      <w:lvlText w:val="%5."/>
+      <w:lvlJc w:val="left"/>
+      <w:pPr>
+        <w:ind w:left="3600" w:hanging="360"/>
+      </w:pPr>
+    </w:lvl>
+    <w:lvl w:ilvl="5" w:tplc="0409001B" w:tentative="1">
+      <w:start w:val="1"/>
+      <w:numFmt w:val="lowerRoman"/>
+      <w:lvlText w:val="%6."/>
+      <w:lvlJc w:val="right"/>
+      <w:pPr>
+        <w:ind w:left="4320" w:hanging="180"/>
+      </w:pPr>
+    </w:lvl>
+    <w:lvl w:ilvl="6" w:tplc="0409000F" w:tentative="1">
+      <w:start w:val="1"/>
+      <w:numFmt w:val="decimal"/>
+      <w:lvlText w:val="%7."/>
+      <w:lvlJc w:val="left"/>
+      <w:pPr>
+        <w:ind w:left="5040" w:hanging="360"/>
+      </w:pPr>
+    </w:lvl>
+    <w:lvl w:ilvl="7" w:tplc="04090019" w:tentative="1">
+      <w:start w:val="1"/>
+      <w:numFmt w:val="lowerLetter"/>
+      <w:lvlText w:val="%8."/>
+      <w:lvlJc w:val="left"/>
+      <w:pPr>
+        <w:ind w:left="5760" w:hanging="360"/>
+      </w:pPr>
+    </w:lvl>
+    <w:lvl w:ilvl="8" w:tplc="0409001B" w:tentative="1">
+      <w:start w:val="1"/>
+      <w:numFmt w:val="lowerRoman"/>
+      <w:lvlText w:val="%9."/>
+      <w:lvlJc w:val="right"/>
+      <w:pPr>
+        <w:ind w:left="6480" w:hanging="180"/>
+      </w:pPr>
+    </w:lvl>
+  </w:abstractNum>
+  <w:abstractNum w:abstractNumId="4" w15:restartNumberingAfterBreak="0">
+    <w:nsid w:val="6732399B"/>
+    <w:multiLevelType w:val="hybridMultilevel"/>
+    <w:tmpl w:val="260E36EE"/>
+    <w:lvl w:ilvl="0" w:tplc="0409000F">
+      <w:start w:val="1"/>
+      <w:numFmt w:val="decimal"/>
+      <w:lvlText w:val="%1."/>
+      <w:lvlJc w:val="left"/>
+      <w:pPr>
+        <w:ind w:left="720" w:hanging="360"/>
+      </w:pPr>
+      <w:rPr>
+        <w:rFonts w:hint="default"/>
+      </w:rPr>
+    </w:lvl>
+    <w:lvl w:ilvl="1" w:tplc="04090019" w:tentative="1">
+      <w:start w:val="1"/>
+      <w:numFmt w:val="lowerLetter"/>
+      <w:lvlText w:val="%2."/>
+      <w:lvlJc w:val="left"/>
+      <w:pPr>
+        <w:ind w:left="1440" w:hanging="360"/>
+      </w:pPr>
+    </w:lvl>
+    <w:lvl w:ilvl="2" w:tplc="0409001B" w:tentative="1">
+      <w:start w:val="1"/>
+      <w:numFmt w:val="lowerRoman"/>
+      <w:lvlText w:val="%3."/>
+      <w:lvlJc w:val="right"/>
+      <w:pPr>
+        <w:ind w:left="2160" w:hanging="180"/>
+      </w:pPr>
+    </w:lvl>
+    <w:lvl w:ilvl="3" w:tplc="0409000F" w:tentative="1">
+      <w:start w:val="1"/>
+      <w:numFmt w:val="decimal"/>
+      <w:lvlText w:val="%4."/>
+      <w:lvlJc w:val="left"/>
+      <w:pPr>
+        <w:ind w:left="2880" w:hanging="360"/>
+      </w:pPr>
+    </w:lvl>
+    <w:lvl w:ilvl="4" w:tplc="04090019" w:tentative="1">
+      <w:start w:val="1"/>
+      <w:numFmt w:val="lowerLetter"/>
+      <w:lvlText w:val="%5."/>
+      <w:lvlJc w:val="left"/>
+      <w:pPr>
+        <w:ind w:left="3600" w:hanging="360"/>
+      </w:pPr>
+    </w:lvl>
+    <w:lvl w:ilvl="5" w:tplc="0409001B" w:tentative="1">
+      <w:start w:val="1"/>
+      <w:numFmt w:val="lowerRoman"/>
+      <w:lvlText w:val="%6."/>
+      <w:lvlJc w:val="right"/>
+      <w:pPr>
+        <w:ind w:left="4320" w:hanging="180"/>
+      </w:pPr>
+    </w:lvl>
+    <w:lvl w:ilvl="6" w:tplc="0409000F" w:tentative="1">
+      <w:start w:val="1"/>
+      <w:numFmt w:val="decimal"/>
+      <w:lvlText w:val="%7."/>
+      <w:lvlJc w:val="left"/>
+      <w:pPr>
+        <w:ind w:left="5040" w:hanging="360"/>
+      </w:pPr>
+    </w:lvl>
+    <w:lvl w:ilvl="7" w:tplc="04090019" w:tentative="1">
+      <w:start w:val="1"/>
+      <w:numFmt w:val="lowerLetter"/>
+      <w:lvlText w:val="%8."/>
+      <w:lvlJc w:val="left"/>
+      <w:pPr>
+        <w:ind w:left="5760" w:hanging="360"/>
+      </w:pPr>
+    </w:lvl>
+    <w:lvl w:ilvl="8" w:tplc="0409001B" w:tentative="1">
+      <w:start w:val="1"/>
+      <w:numFmt w:val="lowerRoman"/>
+      <w:lvlText w:val="%9."/>
+      <w:lvlJc w:val="right"/>
+      <w:pPr>
+        <w:ind w:left="6480" w:hanging="180"/>
+      </w:pPr>
+    </w:lvl>
+  </w:abstractNum>
   <w:num w:numId="1">
+    <w:abstractNumId w:val="2"/>
+  </w:num>
+  <w:num w:numId="2">
+    <w:abstractNumId w:val="1"/>
+  </w:num>
+  <w:num w:numId="3">
+    <w:abstractNumId w:val="4"/>
+  </w:num>
+  <w:num w:numId="4">
+    <w:abstractNumId w:val="3"/>
+  </w:num>
+  <w:num w:numId="5">
     <w:abstractNumId w:val="0"/>
   </w:num>
 </w:numbering>

</xml_diff>